<commit_message>
Updated typo in title
</commit_message>
<xml_diff>
--- a/Project 2/Cassady_TravelingSalesman_BFS_DFS.docx
+++ b/Project 2/Cassady_TravelingSalesman_BFS_DFS.docx
@@ -15,8 +15,20 @@
           <w:sz w:val="44"/>
           <w:szCs w:val="44"/>
         </w:rPr>
-        <w:t>Traveling Salesman Problem: Brute Force</w:t>
-      </w:r>
+        <w:t xml:space="preserve">Traveling Salesman Problem: </w:t>
+      </w:r>
+      <w:r>
+        <w:rPr>
+          <w:rFonts w:ascii="Times New Roman" w:hAnsi="Times New Roman" w:cs="Times New Roman"/>
+          <w:b/>
+          <w:bCs/>
+          <w:sz w:val="44"/>
+          <w:szCs w:val="44"/>
+        </w:rPr>
+        <w:t>Breadth First Search and Depth First Search</w:t>
+      </w:r>
+      <w:bookmarkStart w:id="0" w:name="_GoBack"/>
+      <w:bookmarkEnd w:id="0"/>
     </w:p>
     <w:p>
       <w:pPr>
@@ -359,7 +371,7 @@
           <w:sz w:val="24"/>
           <w:szCs w:val="24"/>
         </w:rPr>
-        <w:t>vertex</w:t>
+        <w:t xml:space="preserve">vertex </w:t>
       </w:r>
       <w:r>
         <w:rPr>
@@ -367,7 +379,7 @@
           <w:sz w:val="24"/>
           <w:szCs w:val="24"/>
         </w:rPr>
-        <w:t xml:space="preserve"> </w:t>
+        <w:t xml:space="preserve">(part of layer 0) uses its adjacent </w:t>
       </w:r>
       <w:r>
         <w:rPr>
@@ -375,7 +387,7 @@
           <w:sz w:val="24"/>
           <w:szCs w:val="24"/>
         </w:rPr>
-        <w:t xml:space="preserve">(part of layer 0) uses its adjacent </w:t>
+        <w:t>vertices</w:t>
       </w:r>
       <w:r>
         <w:rPr>
@@ -383,6 +395,69 @@
           <w:sz w:val="24"/>
           <w:szCs w:val="24"/>
         </w:rPr>
+        <w:t xml:space="preserve"> to develop the list under the dictionary’s “layer 1” key.</w:t>
+      </w:r>
+    </w:p>
+    <w:p>
+      <w:pPr>
+        <w:pStyle w:val="NoSpacing"/>
+        <w:ind w:left="360"/>
+        <w:rPr>
+          <w:rFonts w:eastAsiaTheme="minorEastAsia"/>
+          <w:sz w:val="24"/>
+          <w:szCs w:val="24"/>
+        </w:rPr>
+      </w:pPr>
+    </w:p>
+    <w:p>
+      <w:pPr>
+        <w:pStyle w:val="NoSpacing"/>
+        <w:ind w:left="360"/>
+        <w:rPr>
+          <w:rFonts w:eastAsiaTheme="minorEastAsia"/>
+          <w:sz w:val="24"/>
+          <w:szCs w:val="24"/>
+        </w:rPr>
+      </w:pPr>
+      <w:r>
+        <w:rPr>
+          <w:rFonts w:eastAsiaTheme="minorEastAsia"/>
+          <w:sz w:val="24"/>
+          <w:szCs w:val="24"/>
+        </w:rPr>
+        <w:t xml:space="preserve">This method requires every vertex to be visited from every possible path.  This provides the opportunity for ensuring the minimum path distance to each vertex.  Whenever a vertex is to be added, it is checked to see if it’s </w:t>
+      </w:r>
+      <w:r>
+        <w:rPr>
+          <w:rFonts w:eastAsiaTheme="minorEastAsia"/>
+          <w:sz w:val="24"/>
+          <w:szCs w:val="24"/>
+        </w:rPr>
+        <w:t xml:space="preserve">vertex </w:t>
+      </w:r>
+      <w:r>
+        <w:rPr>
+          <w:rFonts w:eastAsiaTheme="minorEastAsia"/>
+          <w:sz w:val="24"/>
+          <w:szCs w:val="24"/>
+        </w:rPr>
+        <w:t xml:space="preserve">representation already exists within the </w:t>
+      </w:r>
+      <w:r>
+        <w:rPr>
+          <w:rFonts w:eastAsiaTheme="minorEastAsia"/>
+          <w:sz w:val="24"/>
+          <w:szCs w:val="24"/>
+        </w:rPr>
+        <w:lastRenderedPageBreak/>
+        <w:t xml:space="preserve">breadth-first search tree.  If it does, then the route distances are compared between the two </w:t>
+      </w:r>
+      <w:r>
+        <w:rPr>
+          <w:rFonts w:eastAsiaTheme="minorEastAsia"/>
+          <w:sz w:val="24"/>
+          <w:szCs w:val="24"/>
+        </w:rPr>
         <w:t>vertices</w:t>
       </w:r>
       <w:r>
@@ -391,7 +466,23 @@
           <w:sz w:val="24"/>
           <w:szCs w:val="24"/>
         </w:rPr>
-        <w:t xml:space="preserve"> to develop the list under the dictionary’s “layer 1” key.</w:t>
+        <w:t xml:space="preserve"> and the </w:t>
+      </w:r>
+      <w:r>
+        <w:rPr>
+          <w:rFonts w:eastAsiaTheme="minorEastAsia"/>
+          <w:sz w:val="24"/>
+          <w:szCs w:val="24"/>
+        </w:rPr>
+        <w:t xml:space="preserve">vertex </w:t>
+      </w:r>
+      <w:r>
+        <w:rPr>
+          <w:rFonts w:eastAsiaTheme="minorEastAsia"/>
+          <w:sz w:val="24"/>
+          <w:szCs w:val="24"/>
+        </w:rPr>
+        <w:t>with the minimum route distance is kept.</w:t>
       </w:r>
     </w:p>
     <w:p>
@@ -421,170 +512,7 @@
           <w:sz w:val="24"/>
           <w:szCs w:val="24"/>
         </w:rPr>
-        <w:t xml:space="preserve">This method requires every </w:t>
-      </w:r>
-      <w:r>
-        <w:rPr>
-          <w:rFonts w:eastAsiaTheme="minorEastAsia"/>
-          <w:sz w:val="24"/>
-          <w:szCs w:val="24"/>
-        </w:rPr>
-        <w:t>vertex</w:t>
-      </w:r>
-      <w:r>
-        <w:rPr>
-          <w:rFonts w:eastAsiaTheme="minorEastAsia"/>
-          <w:sz w:val="24"/>
-          <w:szCs w:val="24"/>
-        </w:rPr>
-        <w:t xml:space="preserve"> to be visited from every possible path.  This provides the opportunity for ensuring the minimum path distance to each vertex.  Whenever a </w:t>
-      </w:r>
-      <w:r>
-        <w:rPr>
-          <w:rFonts w:eastAsiaTheme="minorEastAsia"/>
-          <w:sz w:val="24"/>
-          <w:szCs w:val="24"/>
-        </w:rPr>
-        <w:t>vertex</w:t>
-      </w:r>
-      <w:r>
-        <w:rPr>
-          <w:rFonts w:eastAsiaTheme="minorEastAsia"/>
-          <w:sz w:val="24"/>
-          <w:szCs w:val="24"/>
-        </w:rPr>
-        <w:t xml:space="preserve"> is to be added, it is checked to see if it’s </w:t>
-      </w:r>
-      <w:r>
-        <w:rPr>
-          <w:rFonts w:eastAsiaTheme="minorEastAsia"/>
-          <w:sz w:val="24"/>
-          <w:szCs w:val="24"/>
-        </w:rPr>
-        <w:t>vertex</w:t>
-      </w:r>
-      <w:r>
-        <w:rPr>
-          <w:rFonts w:eastAsiaTheme="minorEastAsia"/>
-          <w:sz w:val="24"/>
-          <w:szCs w:val="24"/>
-        </w:rPr>
-        <w:t xml:space="preserve"> </w:t>
-      </w:r>
-      <w:r>
-        <w:rPr>
-          <w:rFonts w:eastAsiaTheme="minorEastAsia"/>
-          <w:sz w:val="24"/>
-          <w:szCs w:val="24"/>
-        </w:rPr>
-        <w:t xml:space="preserve">representation already exists within the breadth-first search tree.  If it does, then the route distances are compared between the two </w:t>
-      </w:r>
-      <w:r>
-        <w:rPr>
-          <w:rFonts w:eastAsiaTheme="minorEastAsia"/>
-          <w:sz w:val="24"/>
-          <w:szCs w:val="24"/>
-        </w:rPr>
-        <w:t>vertices</w:t>
-      </w:r>
-      <w:r>
-        <w:rPr>
-          <w:rFonts w:eastAsiaTheme="minorEastAsia"/>
-          <w:sz w:val="24"/>
-          <w:szCs w:val="24"/>
-        </w:rPr>
-        <w:t xml:space="preserve"> and the </w:t>
-      </w:r>
-      <w:r>
-        <w:rPr>
-          <w:rFonts w:eastAsiaTheme="minorEastAsia"/>
-          <w:sz w:val="24"/>
-          <w:szCs w:val="24"/>
-        </w:rPr>
-        <w:t>vertex</w:t>
-      </w:r>
-      <w:r>
-        <w:rPr>
-          <w:rFonts w:eastAsiaTheme="minorEastAsia"/>
-          <w:sz w:val="24"/>
-          <w:szCs w:val="24"/>
-        </w:rPr>
-        <w:t xml:space="preserve"> </w:t>
-      </w:r>
-      <w:r>
-        <w:rPr>
-          <w:rFonts w:eastAsiaTheme="minorEastAsia"/>
-          <w:sz w:val="24"/>
-          <w:szCs w:val="24"/>
-        </w:rPr>
-        <w:t>with the minimum route distance is kept.</w:t>
-      </w:r>
-    </w:p>
-    <w:p>
-      <w:pPr>
-        <w:pStyle w:val="NoSpacing"/>
-        <w:ind w:left="360"/>
-        <w:rPr>
-          <w:rFonts w:eastAsiaTheme="minorEastAsia"/>
-          <w:sz w:val="24"/>
-          <w:szCs w:val="24"/>
-        </w:rPr>
-      </w:pPr>
-    </w:p>
-    <w:p>
-      <w:pPr>
-        <w:pStyle w:val="NoSpacing"/>
-        <w:ind w:left="360"/>
-        <w:rPr>
-          <w:rFonts w:eastAsiaTheme="minorEastAsia"/>
-          <w:sz w:val="24"/>
-          <w:szCs w:val="24"/>
-        </w:rPr>
-      </w:pPr>
-      <w:r>
-        <w:rPr>
-          <w:rFonts w:eastAsiaTheme="minorEastAsia"/>
-          <w:sz w:val="24"/>
-          <w:szCs w:val="24"/>
-        </w:rPr>
-        <w:lastRenderedPageBreak/>
-        <w:t xml:space="preserve">At the end, the generated </w:t>
-      </w:r>
-      <w:proofErr w:type="spellStart"/>
-      <w:r>
-        <w:rPr>
-          <w:rFonts w:eastAsiaTheme="minorEastAsia"/>
-          <w:sz w:val="24"/>
-          <w:szCs w:val="24"/>
-        </w:rPr>
-        <w:t>bfs_tree</w:t>
-      </w:r>
-      <w:proofErr w:type="spellEnd"/>
-      <w:r>
-        <w:rPr>
-          <w:rFonts w:eastAsiaTheme="minorEastAsia"/>
-          <w:sz w:val="24"/>
-          <w:szCs w:val="24"/>
-        </w:rPr>
-        <w:t xml:space="preserve"> is iterated over to find the vertex of interest.  It’s </w:t>
-      </w:r>
-      <w:proofErr w:type="spellStart"/>
-      <w:r>
-        <w:rPr>
-          <w:rFonts w:eastAsiaTheme="minorEastAsia"/>
-          <w:sz w:val="24"/>
-          <w:szCs w:val="24"/>
-        </w:rPr>
-        <w:t>minimum_route</w:t>
-      </w:r>
-      <w:proofErr w:type="spellEnd"/>
-      <w:r>
-        <w:rPr>
-          <w:rFonts w:eastAsiaTheme="minorEastAsia"/>
-          <w:sz w:val="24"/>
-          <w:szCs w:val="24"/>
-        </w:rPr>
-        <w:t xml:space="preserve"> is returned at this time.  This is an object containing the order of vertices visited as well as the distance traveled.  For more information, please reference the upper level function from source code shown in </w:t>
+        <w:t xml:space="preserve">At the end, the generated bfs_tree is iterated over to find the vertex of interest.  It’s minimum_route is returned at this time.  This is an object containing the order of vertices visited as well as the distance traveled.  For more information, please reference the upper level function from source code shown in </w:t>
       </w:r>
       <w:r>
         <w:rPr>
@@ -706,169 +634,67 @@
           <w:sz w:val="24"/>
           <w:szCs w:val="24"/>
         </w:rPr>
-        <w:t xml:space="preserve">At the start, the starting vertex is represented as its enumeration id.  This id is used to retrieve the </w:t>
-      </w:r>
-      <w:r>
+        <w:t>At the start, the starting vertex is represented as its enumeration id.  This id is used to retrieve the source vertex from the graph. The source vertex is then plugged into the “search_deeper” recursive function which takes a current vertex and a current route.</w:t>
+      </w:r>
+    </w:p>
+    <w:p>
+      <w:pPr>
+        <w:pStyle w:val="NoSpacing"/>
+        <w:ind w:left="360"/>
         <w:rPr>
           <w:rFonts w:eastAsiaTheme="minorEastAsia"/>
           <w:sz w:val="24"/>
           <w:szCs w:val="24"/>
         </w:rPr>
-        <w:t>source</w:t>
-      </w:r>
-      <w:r>
+      </w:pPr>
+    </w:p>
+    <w:p>
+      <w:pPr>
+        <w:pStyle w:val="NoSpacing"/>
+        <w:ind w:left="360"/>
         <w:rPr>
           <w:rFonts w:eastAsiaTheme="minorEastAsia"/>
           <w:sz w:val="24"/>
           <w:szCs w:val="24"/>
         </w:rPr>
-        <w:t xml:space="preserve"> vertex from the graph.</w:t>
-      </w:r>
+      </w:pPr>
       <w:r>
         <w:rPr>
           <w:rFonts w:eastAsiaTheme="minorEastAsia"/>
           <w:sz w:val="24"/>
           <w:szCs w:val="24"/>
         </w:rPr>
-        <w:t xml:space="preserve"> The source vertex is then plugged into the “</w:t>
-      </w:r>
-      <w:proofErr w:type="spellStart"/>
-      <w:r>
+        <w:t>The search_deeper recursive function starts by getting a list of unfinished adjacent vertices to the current vertex.  It updates the route to include the current vertex and pushes it on top of a stack.  If there are remaining adjacent vertices, it continues to search deeper from the first remaining adjacent vertex.  If there aren’t, the vertex is popped off the stack and the vertex is finished.  If there still vertices on the stack, it searches deeper from the vertex on top.  If not, the program finishes.</w:t>
+      </w:r>
+    </w:p>
+    <w:p>
+      <w:pPr>
+        <w:pStyle w:val="NoSpacing"/>
+        <w:ind w:left="360"/>
         <w:rPr>
           <w:rFonts w:eastAsiaTheme="minorEastAsia"/>
           <w:sz w:val="24"/>
           <w:szCs w:val="24"/>
         </w:rPr>
-        <w:t>search_deeper</w:t>
-      </w:r>
-      <w:proofErr w:type="spellEnd"/>
-      <w:r>
+      </w:pPr>
+    </w:p>
+    <w:p>
+      <w:pPr>
+        <w:pStyle w:val="NoSpacing"/>
+        <w:ind w:left="360"/>
         <w:rPr>
           <w:rFonts w:eastAsiaTheme="minorEastAsia"/>
           <w:sz w:val="24"/>
           <w:szCs w:val="24"/>
         </w:rPr>
-        <w:t>” recursive function which takes a current vertex and a current route.</w:t>
-      </w:r>
-    </w:p>
-    <w:p>
-      <w:pPr>
-        <w:pStyle w:val="NoSpacing"/>
-        <w:ind w:left="360"/>
+      </w:pPr>
+      <w:r>
         <w:rPr>
           <w:rFonts w:eastAsiaTheme="minorEastAsia"/>
           <w:sz w:val="24"/>
           <w:szCs w:val="24"/>
         </w:rPr>
-      </w:pPr>
-      <w:bookmarkStart w:id="0" w:name="_GoBack"/>
-      <w:bookmarkEnd w:id="0"/>
-    </w:p>
-    <w:p>
-      <w:pPr>
-        <w:pStyle w:val="NoSpacing"/>
-        <w:ind w:left="360"/>
-        <w:rPr>
-          <w:rFonts w:eastAsiaTheme="minorEastAsia"/>
-          <w:sz w:val="24"/>
-          <w:szCs w:val="24"/>
-        </w:rPr>
-      </w:pPr>
-      <w:r>
-        <w:rPr>
-          <w:rFonts w:eastAsiaTheme="minorEastAsia"/>
-          <w:sz w:val="24"/>
-          <w:szCs w:val="24"/>
-        </w:rPr>
-        <w:t xml:space="preserve">The </w:t>
-      </w:r>
-      <w:proofErr w:type="spellStart"/>
-      <w:r>
-        <w:rPr>
-          <w:rFonts w:eastAsiaTheme="minorEastAsia"/>
-          <w:sz w:val="24"/>
-          <w:szCs w:val="24"/>
-        </w:rPr>
-        <w:t>search_deeper</w:t>
-      </w:r>
-      <w:proofErr w:type="spellEnd"/>
-      <w:r>
-        <w:rPr>
-          <w:rFonts w:eastAsiaTheme="minorEastAsia"/>
-          <w:sz w:val="24"/>
-          <w:szCs w:val="24"/>
-        </w:rPr>
-        <w:t xml:space="preserve"> recursive function starts by getting a list of unfinished adjacent vertices to the current vertex.  It updates the route to include the current vertex and pushes it on top of a stack.  If there are remaining adjacent vertices, it continues to search deeper from the first remaining adjacent vertex.  If there aren’t, the vertex is popped off the stack and the vertex is finished.  If there still </w:t>
-      </w:r>
-      <w:r>
-        <w:rPr>
-          <w:rFonts w:eastAsiaTheme="minorEastAsia"/>
-          <w:sz w:val="24"/>
-          <w:szCs w:val="24"/>
-        </w:rPr>
-        <w:t>vert</w:t>
-      </w:r>
-      <w:r>
-        <w:rPr>
-          <w:rFonts w:eastAsiaTheme="minorEastAsia"/>
-          <w:sz w:val="24"/>
-          <w:szCs w:val="24"/>
-        </w:rPr>
-        <w:t xml:space="preserve">ices on the stack, it searches deeper from the </w:t>
-      </w:r>
-      <w:r>
-        <w:rPr>
-          <w:rFonts w:eastAsiaTheme="minorEastAsia"/>
-          <w:sz w:val="24"/>
-          <w:szCs w:val="24"/>
-        </w:rPr>
-        <w:t xml:space="preserve">vertex </w:t>
-      </w:r>
-      <w:r>
-        <w:rPr>
-          <w:rFonts w:eastAsiaTheme="minorEastAsia"/>
-          <w:sz w:val="24"/>
-          <w:szCs w:val="24"/>
-        </w:rPr>
-        <w:t>on top.  If not, the program finishes.</w:t>
-      </w:r>
-    </w:p>
-    <w:p>
-      <w:pPr>
-        <w:pStyle w:val="NoSpacing"/>
-        <w:ind w:left="360"/>
-        <w:rPr>
-          <w:rFonts w:eastAsiaTheme="minorEastAsia"/>
-          <w:sz w:val="24"/>
-          <w:szCs w:val="24"/>
-        </w:rPr>
-      </w:pPr>
-    </w:p>
-    <w:p>
-      <w:pPr>
-        <w:pStyle w:val="NoSpacing"/>
-        <w:ind w:left="360"/>
-        <w:rPr>
-          <w:rFonts w:eastAsiaTheme="minorEastAsia"/>
-          <w:sz w:val="24"/>
-          <w:szCs w:val="24"/>
-        </w:rPr>
-      </w:pPr>
-      <w:r>
-        <w:rPr>
-          <w:rFonts w:eastAsiaTheme="minorEastAsia"/>
-          <w:sz w:val="24"/>
-          <w:szCs w:val="24"/>
-        </w:rPr>
-        <w:t xml:space="preserve">The distance traveled to each vertex is kept within the route.  At the end, all nodes include the distance traveled to them at the time of being marked finish.  </w:t>
-      </w:r>
-      <w:r>
-        <w:rPr>
-          <w:rFonts w:eastAsiaTheme="minorEastAsia"/>
-          <w:sz w:val="24"/>
-          <w:szCs w:val="24"/>
-        </w:rPr>
-        <w:t xml:space="preserve">For more information, please reference the upper level function from source code shown in </w:t>
+        <w:t xml:space="preserve">The distance traveled to each vertex is kept within the route.  At the end, all nodes include the distance traveled to them at the time of being marked finish.  For more information, please reference the upper level function from source code shown in </w:t>
       </w:r>
       <w:r>
         <w:rPr>
@@ -1095,14 +921,30 @@
       <w:r>
         <w:t xml:space="preserve">Figure </w:t>
       </w:r>
-      <w:fldSimple w:instr=" SEQ Figure \* ARABIC ">
-        <w:r>
-          <w:rPr>
-            <w:noProof/>
-          </w:rPr>
-          <w:t>1</w:t>
-        </w:r>
-      </w:fldSimple>
+      <w:r>
+        <w:fldChar w:fldCharType="begin"/>
+      </w:r>
+      <w:r>
+        <w:instrText xml:space="preserve"> SEQ Figure \* A</w:instrText>
+      </w:r>
+      <w:r>
+        <w:instrText xml:space="preserve">RABIC </w:instrText>
+      </w:r>
+      <w:r>
+        <w:fldChar w:fldCharType="separate"/>
+      </w:r>
+      <w:r>
+        <w:rPr>
+          <w:noProof/>
+        </w:rPr>
+        <w:t>1</w:t>
+      </w:r>
+      <w:r>
+        <w:rPr>
+          <w:noProof/>
+        </w:rPr>
+        <w:fldChar w:fldCharType="end"/>
+      </w:r>
       <w:r>
         <w:t>: 11PointDFSBFS.tsp Input Data</w:t>
       </w:r>
@@ -1187,7 +1029,6 @@
                 <w:b/>
               </w:rPr>
             </w:pPr>
-            <w:proofErr w:type="spellStart"/>
             <w:r>
               <w:rPr>
                 <w:rFonts w:ascii="Times New Roman" w:hAnsi="Times New Roman" w:cs="Times New Roman"/>
@@ -1195,7 +1036,6 @@
               </w:rPr>
               <w:t>pt</w:t>
             </w:r>
-            <w:proofErr w:type="spellEnd"/>
           </w:p>
         </w:tc>
         <w:tc>
@@ -3384,19 +3224,7 @@
         <w:rPr>
           <w:rFonts w:asciiTheme="majorHAnsi" w:hAnsiTheme="majorHAnsi" w:cstheme="majorHAnsi"/>
         </w:rPr>
-        <w:t>:</w:t>
-      </w:r>
-      <w:r>
-        <w:rPr>
-          <w:rFonts w:asciiTheme="majorHAnsi" w:hAnsiTheme="majorHAnsi" w:cstheme="majorHAnsi"/>
-        </w:rPr>
-        <w:t xml:space="preserve"> </w:t>
-      </w:r>
-      <w:r>
-        <w:rPr>
-          <w:rFonts w:asciiTheme="majorHAnsi" w:hAnsiTheme="majorHAnsi" w:cstheme="majorHAnsi"/>
-        </w:rPr>
-        <w:t xml:space="preserve">Cities connected by a </w:t>
+        <w:t xml:space="preserve">: Cities connected by a </w:t>
       </w:r>
       <w:r>
         <w:rPr>
@@ -3605,7 +3433,6 @@
                 <w:color w:val="FFFFFF"/>
               </w:rPr>
             </w:pPr>
-            <w:proofErr w:type="spellStart"/>
             <w:r>
               <w:rPr>
                 <w:rFonts w:ascii="Calibri" w:eastAsia="Times New Roman" w:hAnsi="Calibri" w:cs="Calibri"/>
@@ -3615,7 +3442,6 @@
               </w:rPr>
               <w:t>minimum_route</w:t>
             </w:r>
-            <w:proofErr w:type="spellEnd"/>
           </w:p>
         </w:tc>
         <w:tc>
@@ -3642,7 +3468,6 @@
                 <w:color w:val="FFFFFF"/>
               </w:rPr>
             </w:pPr>
-            <w:proofErr w:type="spellStart"/>
             <w:r>
               <w:rPr>
                 <w:rFonts w:ascii="Calibri" w:eastAsia="Times New Roman" w:hAnsi="Calibri" w:cs="Calibri"/>
@@ -3652,7 +3477,6 @@
               </w:rPr>
               <w:t>minimum_distance</w:t>
             </w:r>
-            <w:proofErr w:type="spellEnd"/>
           </w:p>
         </w:tc>
       </w:tr>
@@ -3927,14 +3751,27 @@
       <w:r>
         <w:t xml:space="preserve">Table </w:t>
       </w:r>
-      <w:fldSimple w:instr=" SEQ Table \* ARABIC ">
-        <w:r>
-          <w:rPr>
-            <w:noProof/>
-          </w:rPr>
-          <w:t>2</w:t>
-        </w:r>
-      </w:fldSimple>
+      <w:r>
+        <w:fldChar w:fldCharType="begin"/>
+      </w:r>
+      <w:r>
+        <w:instrText xml:space="preserve"> SEQ Table \* ARABIC </w:instrText>
+      </w:r>
+      <w:r>
+        <w:fldChar w:fldCharType="separate"/>
+      </w:r>
+      <w:r>
+        <w:rPr>
+          <w:noProof/>
+        </w:rPr>
+        <w:t>2</w:t>
+      </w:r>
+      <w:r>
+        <w:rPr>
+          <w:noProof/>
+        </w:rPr>
+        <w:fldChar w:fldCharType="end"/>
+      </w:r>
       <w:r>
         <w:t>: Algorithm Performances</w:t>
       </w:r>
@@ -4545,14 +4382,27 @@
       <w:r>
         <w:t xml:space="preserve">Figure </w:t>
       </w:r>
-      <w:fldSimple w:instr=" SEQ Figure \* ARABIC ">
-        <w:r>
-          <w:rPr>
-            <w:noProof/>
-          </w:rPr>
-          <w:t>2</w:t>
-        </w:r>
-      </w:fldSimple>
+      <w:r>
+        <w:fldChar w:fldCharType="begin"/>
+      </w:r>
+      <w:r>
+        <w:instrText xml:space="preserve"> SEQ Figure \* ARABIC </w:instrText>
+      </w:r>
+      <w:r>
+        <w:fldChar w:fldCharType="separate"/>
+      </w:r>
+      <w:r>
+        <w:rPr>
+          <w:noProof/>
+        </w:rPr>
+        <w:t>2</w:t>
+      </w:r>
+      <w:r>
+        <w:rPr>
+          <w:noProof/>
+        </w:rPr>
+        <w:fldChar w:fldCharType="end"/>
+      </w:r>
       <w:r>
         <w:t>: Breadth-First Search Algorithm</w:t>
       </w:r>
@@ -4605,14 +4455,27 @@
       <w:r>
         <w:t xml:space="preserve">Figure </w:t>
       </w:r>
-      <w:fldSimple w:instr=" SEQ Figure \* ARABIC ">
-        <w:r>
-          <w:rPr>
-            <w:noProof/>
-          </w:rPr>
-          <w:t>3</w:t>
-        </w:r>
-      </w:fldSimple>
+      <w:r>
+        <w:fldChar w:fldCharType="begin"/>
+      </w:r>
+      <w:r>
+        <w:instrText xml:space="preserve"> SEQ Figure \* ARABIC </w:instrText>
+      </w:r>
+      <w:r>
+        <w:fldChar w:fldCharType="separate"/>
+      </w:r>
+      <w:r>
+        <w:rPr>
+          <w:noProof/>
+        </w:rPr>
+        <w:t>3</w:t>
+      </w:r>
+      <w:r>
+        <w:rPr>
+          <w:noProof/>
+        </w:rPr>
+        <w:fldChar w:fldCharType="end"/>
+      </w:r>
       <w:r>
         <w:t>: Depth-First Search Algorith</w:t>
       </w:r>
@@ -4669,14 +4532,27 @@
       <w:r>
         <w:t xml:space="preserve">Figure </w:t>
       </w:r>
-      <w:fldSimple w:instr=" SEQ Figure \* ARABIC ">
-        <w:r>
-          <w:rPr>
-            <w:noProof/>
-          </w:rPr>
-          <w:t>4</w:t>
-        </w:r>
-      </w:fldSimple>
+      <w:r>
+        <w:fldChar w:fldCharType="begin"/>
+      </w:r>
+      <w:r>
+        <w:instrText xml:space="preserve"> SEQ Figure \* ARABIC </w:instrText>
+      </w:r>
+      <w:r>
+        <w:fldChar w:fldCharType="separate"/>
+      </w:r>
+      <w:r>
+        <w:rPr>
+          <w:noProof/>
+        </w:rPr>
+        <w:t>4</w:t>
+      </w:r>
+      <w:r>
+        <w:rPr>
+          <w:noProof/>
+        </w:rPr>
+        <w:fldChar w:fldCharType="end"/>
+      </w:r>
       <w:r>
         <w:t>: 11PointDFSBFS.tsp Input</w:t>
       </w:r>
@@ -4745,14 +4621,27 @@
       <w:r>
         <w:t xml:space="preserve">Figure </w:t>
       </w:r>
-      <w:fldSimple w:instr=" SEQ Figure \* ARABIC ">
-        <w:r>
-          <w:rPr>
-            <w:noProof/>
-          </w:rPr>
-          <w:t>5</w:t>
-        </w:r>
-      </w:fldSimple>
+      <w:r>
+        <w:fldChar w:fldCharType="begin"/>
+      </w:r>
+      <w:r>
+        <w:instrText xml:space="preserve"> SEQ Figure \* ARABIC </w:instrText>
+      </w:r>
+      <w:r>
+        <w:fldChar w:fldCharType="separate"/>
+      </w:r>
+      <w:r>
+        <w:rPr>
+          <w:noProof/>
+        </w:rPr>
+        <w:t>5</w:t>
+      </w:r>
+      <w:r>
+        <w:rPr>
+          <w:noProof/>
+        </w:rPr>
+        <w:fldChar w:fldCharType="end"/>
+      </w:r>
       <w:r>
         <w:t xml:space="preserve">: </w:t>
       </w:r>
@@ -4830,14 +4719,27 @@
       <w:r>
         <w:t xml:space="preserve">Figure </w:t>
       </w:r>
-      <w:fldSimple w:instr=" SEQ Figure \* ARABIC ">
-        <w:r>
-          <w:rPr>
-            <w:noProof/>
-          </w:rPr>
-          <w:t>6</w:t>
-        </w:r>
-      </w:fldSimple>
+      <w:r>
+        <w:fldChar w:fldCharType="begin"/>
+      </w:r>
+      <w:r>
+        <w:instrText xml:space="preserve"> SEQ Figure \* ARABIC </w:instrText>
+      </w:r>
+      <w:r>
+        <w:fldChar w:fldCharType="separate"/>
+      </w:r>
+      <w:r>
+        <w:rPr>
+          <w:noProof/>
+        </w:rPr>
+        <w:t>6</w:t>
+      </w:r>
+      <w:r>
+        <w:rPr>
+          <w:noProof/>
+        </w:rPr>
+        <w:fldChar w:fldCharType="end"/>
+      </w:r>
       <w:r>
         <w:t xml:space="preserve">: </w:t>
       </w:r>
@@ -5960,7 +5862,7 @@
 </file>
 
 <file path=customXml/itemProps1.xml><?xml version="1.0" encoding="utf-8"?>
-<ds:datastoreItem xmlns:ds="http://schemas.openxmlformats.org/officeDocument/2006/customXml" ds:itemID="{1794A7FD-98D2-4F65-A8A8-B0F962AB0463}">
+<ds:datastoreItem xmlns:ds="http://schemas.openxmlformats.org/officeDocument/2006/customXml" ds:itemID="{5385C9F5-7906-4F68-84E4-7D17E2A91A8A}">
   <ds:schemaRefs>
     <ds:schemaRef ds:uri="http://schemas.openxmlformats.org/officeDocument/2006/bibliography"/>
   </ds:schemaRefs>

</xml_diff>